<commit_message>
added ras4et to ot4et lab5 TISD
</commit_message>
<xml_diff>
--- a/TISD/Lab_05_var25/Отчёт5.docx
+++ b/TISD/Lab_05_var25/Отчёт5.docx
@@ -8,7 +8,6 @@
         <w:rPr>
           <w:sz w:val="28"/>
           <w:szCs w:val="28"/>
-          <w:lang w:val="en-US"/>
         </w:rPr>
       </w:pPr>
     </w:p>
@@ -883,48 +882,42 @@
         <w:t xml:space="preserve">) </w:t>
       </w:r>
       <w:r>
-        <w:t>Целое число</w:t>
+        <w:t xml:space="preserve">Целое число </w:t>
+      </w:r>
+      <w:r>
+        <w:t>&gt;0</w:t>
+      </w:r>
+      <w:r>
+        <w:t xml:space="preserve"> для ввода (для ввода кол-ва элементов при расчёте занимаемой памяти)</w:t>
+      </w:r>
+    </w:p>
+    <w:p>
+      <w:pPr>
+        <w:pStyle w:val="2"/>
+      </w:pPr>
+      <w:r>
+        <w:t>Выходные данные</w:t>
+      </w:r>
+    </w:p>
+    <w:p>
+      <w:r>
+        <w:t>Вывод информации о моделировании процесса обслуживания</w:t>
+      </w:r>
+    </w:p>
+    <w:p>
+      <w:r>
+        <w:t>Вывод информации о сравнении времени</w:t>
       </w:r>
       <w:r>
         <w:t xml:space="preserve"> </w:t>
       </w:r>
       <w:r>
-        <w:t>&gt;0</w:t>
-      </w:r>
-      <w:r>
-        <w:t xml:space="preserve"> для ввода (для ввода кол-ва элементов при расчёте занимаемой памяти)</w:t>
-      </w:r>
-    </w:p>
-    <w:p>
-      <w:pPr>
-        <w:pStyle w:val="2"/>
-      </w:pPr>
-      <w:r>
-        <w:t>Выходные данные</w:t>
-      </w:r>
-    </w:p>
-    <w:p>
-      <w:r>
-        <w:t>Вывод информации о моделировании процесса обслуживания</w:t>
-      </w:r>
-    </w:p>
-    <w:p>
-      <w:r>
-        <w:t>Вывод информации о сравнении времени</w:t>
-      </w:r>
-      <w:r>
-        <w:t xml:space="preserve"> </w:t>
-      </w:r>
-      <w:r>
         <w:t>работы</w:t>
       </w:r>
     </w:p>
     <w:p>
       <w:r>
-        <w:t xml:space="preserve">Вывод информации о сравнении </w:t>
-      </w:r>
-      <w:r>
-        <w:t>занимаемой памяти</w:t>
+        <w:t>Вывод информации о сравнении занимаемой памяти</w:t>
       </w:r>
     </w:p>
     <w:p>
@@ -1339,10 +1332,7 @@
         <w:t xml:space="preserve"> – </w:t>
       </w:r>
       <w:r>
-        <w:t xml:space="preserve">Сравнивает </w:t>
-      </w:r>
-      <w:r>
-        <w:t xml:space="preserve">размер </w:t>
+        <w:t xml:space="preserve">Сравнивает размер </w:t>
       </w:r>
       <w:proofErr w:type="spellStart"/>
       <w:r>
@@ -1353,16 +1343,7 @@
         <w:t xml:space="preserve">. </w:t>
       </w:r>
       <w:r>
-        <w:t>памяти</w:t>
-      </w:r>
-      <w:r>
-        <w:t xml:space="preserve"> разных реализаци</w:t>
-      </w:r>
-      <w:r>
-        <w:t>й</w:t>
-      </w:r>
-      <w:r>
-        <w:t xml:space="preserve"> очередей</w:t>
+        <w:t>памяти разных реализаций очередей</w:t>
       </w:r>
     </w:p>
     <w:p>
@@ -1695,6 +1676,479 @@
       </w:pPr>
       <w:r>
         <w:lastRenderedPageBreak/>
+        <w:t>Расчёт теоретического времени и сравнение с практическим</w:t>
+      </w:r>
+    </w:p>
+    <w:p>
+      <w:r>
+        <w:t xml:space="preserve">Имея </w:t>
+      </w:r>
+      <w:r>
+        <w:rPr>
+          <w:lang w:val="en-US"/>
+        </w:rPr>
+        <w:t>T</w:t>
+      </w:r>
+      <w:r>
+        <w:t xml:space="preserve">1 = (1, 5); </w:t>
+      </w:r>
+      <w:r>
+        <w:rPr>
+          <w:lang w:val="en-US"/>
+        </w:rPr>
+        <w:t>T</w:t>
+      </w:r>
+      <w:r>
+        <w:t xml:space="preserve">2 = (0, 3), </w:t>
+      </w:r>
+      <w:r>
+        <w:rPr>
+          <w:lang w:val="en-US"/>
+        </w:rPr>
+        <w:t>T</w:t>
+      </w:r>
+      <w:r>
+        <w:t>3 = (0, 4)</w:t>
+      </w:r>
+      <w:r>
+        <w:t xml:space="preserve"> и</w:t>
+      </w:r>
+      <w:r>
+        <w:t xml:space="preserve"> </w:t>
+      </w:r>
+      <w:r>
+        <w:rPr>
+          <w:lang w:val="en-US"/>
+        </w:rPr>
+        <w:t>T</w:t>
+      </w:r>
+      <w:r>
+        <w:t xml:space="preserve">4 = (0, 1), </w:t>
+      </w:r>
+      <w:r>
+        <w:t xml:space="preserve">теоретическое время будет равно кол-во вышедших элементов (1000) умноженная на среднее время прихода заявок 1ого типа, т.к. </w:t>
+      </w:r>
+      <w:r>
+        <w:rPr>
+          <w:lang w:val="en-US"/>
+        </w:rPr>
+        <w:t>T</w:t>
+      </w:r>
+      <w:r>
+        <w:t>1</w:t>
+      </w:r>
+      <w:proofErr w:type="gramStart"/>
+      <w:r>
+        <w:t xml:space="preserve">ср </w:t>
+      </w:r>
+      <w:r>
+        <w:t>&gt;</w:t>
+      </w:r>
+      <w:proofErr w:type="gramEnd"/>
+      <w:r>
+        <w:t xml:space="preserve"> </w:t>
+      </w:r>
+      <w:r>
+        <w:rPr>
+          <w:lang w:val="en-GB"/>
+        </w:rPr>
+        <w:t>T</w:t>
+      </w:r>
+      <w:r>
+        <w:t>3</w:t>
+      </w:r>
+      <w:r>
+        <w:t>ср =</w:t>
+      </w:r>
+      <w:r>
+        <w:t xml:space="preserve">&gt; 3000 </w:t>
+      </w:r>
+      <w:proofErr w:type="spellStart"/>
+      <w:r>
+        <w:t>е.в</w:t>
+      </w:r>
+      <w:proofErr w:type="spellEnd"/>
+      <w:r>
+        <w:t>.</w:t>
+      </w:r>
+    </w:p>
+    <w:p>
+      <w:r>
+        <w:rPr>
+          <w:noProof/>
+          <w:lang w:eastAsia="ru-RU"/>
+        </w:rPr>
+        <w:drawing>
+          <wp:anchor distT="0" distB="0" distL="114300" distR="114300" simplePos="0" relativeHeight="251660288" behindDoc="1" locked="0" layoutInCell="1" allowOverlap="1">
+            <wp:simplePos x="0" y="0"/>
+            <wp:positionH relativeFrom="column">
+              <wp:posOffset>-38100</wp:posOffset>
+            </wp:positionH>
+            <wp:positionV relativeFrom="paragraph">
+              <wp:posOffset>-2540</wp:posOffset>
+            </wp:positionV>
+            <wp:extent cx="1543050" cy="819150"/>
+            <wp:effectExtent l="0" t="0" r="0" b="0"/>
+            <wp:wrapTight wrapText="bothSides">
+              <wp:wrapPolygon edited="0">
+                <wp:start x="0" y="0"/>
+                <wp:lineTo x="0" y="21098"/>
+                <wp:lineTo x="21333" y="21098"/>
+                <wp:lineTo x="21333" y="0"/>
+                <wp:lineTo x="0" y="0"/>
+              </wp:wrapPolygon>
+            </wp:wrapTight>
+            <wp:docPr id="1" name="Рисунок 1"/>
+            <wp:cNvGraphicFramePr>
+              <a:graphicFrameLocks xmlns:a="http://schemas.openxmlformats.org/drawingml/2006/main" noChangeAspect="1"/>
+            </wp:cNvGraphicFramePr>
+            <a:graphic xmlns:a="http://schemas.openxmlformats.org/drawingml/2006/main">
+              <a:graphicData uri="http://schemas.openxmlformats.org/drawingml/2006/picture">
+                <pic:pic xmlns:pic="http://schemas.openxmlformats.org/drawingml/2006/picture">
+                  <pic:nvPicPr>
+                    <pic:cNvPr id="0" name="Picture 1"/>
+                    <pic:cNvPicPr>
+                      <a:picLocks noChangeAspect="1" noChangeArrowheads="1"/>
+                    </pic:cNvPicPr>
+                  </pic:nvPicPr>
+                  <pic:blipFill>
+                    <a:blip r:embed="rId15">
+                      <a:extLst>
+                        <a:ext uri="{28A0092B-C50C-407E-A947-70E740481C1C}">
+                          <a14:useLocalDpi xmlns:a14="http://schemas.microsoft.com/office/drawing/2010/main" val="0"/>
+                        </a:ext>
+                      </a:extLst>
+                    </a:blip>
+                    <a:srcRect/>
+                    <a:stretch>
+                      <a:fillRect/>
+                    </a:stretch>
+                  </pic:blipFill>
+                  <pic:spPr bwMode="auto">
+                    <a:xfrm>
+                      <a:off x="0" y="0"/>
+                      <a:ext cx="1543050" cy="819150"/>
+                    </a:xfrm>
+                    <a:prstGeom prst="rect">
+                      <a:avLst/>
+                    </a:prstGeom>
+                    <a:noFill/>
+                    <a:ln>
+                      <a:noFill/>
+                    </a:ln>
+                  </pic:spPr>
+                </pic:pic>
+              </a:graphicData>
+            </a:graphic>
+          </wp:anchor>
+        </w:drawing>
+      </w:r>
+      <w:r>
+        <w:t xml:space="preserve"> В данном примере погрешность составляет 58.77</w:t>
+      </w:r>
+      <w:r>
+        <w:t>/3000 * 100% = 1.9</w:t>
+      </w:r>
+      <w:r>
+        <w:t>6</w:t>
+      </w:r>
+      <w:r>
+        <w:t>%</w:t>
+      </w:r>
+    </w:p>
+    <w:p/>
+    <w:p>
+      <w:r>
+        <w:t xml:space="preserve">Если же сделать время обработки </w:t>
+      </w:r>
+      <w:r>
+        <w:t>(</w:t>
+      </w:r>
+      <w:r>
+        <w:rPr>
+          <w:lang w:val="en-US"/>
+        </w:rPr>
+        <w:t>T</w:t>
+      </w:r>
+      <w:r>
+        <w:t xml:space="preserve">3) </w:t>
+      </w:r>
+      <w:r>
+        <w:t xml:space="preserve">больше времени прихода </w:t>
+      </w:r>
+      <w:r>
+        <w:t>(</w:t>
+      </w:r>
+      <w:r>
+        <w:rPr>
+          <w:lang w:val="en-US"/>
+        </w:rPr>
+        <w:t>T</w:t>
+      </w:r>
+      <w:r>
+        <w:t>1</w:t>
+      </w:r>
+      <w:proofErr w:type="gramStart"/>
+      <w:r>
+        <w:t>)</w:t>
+      </w:r>
+      <w:proofErr w:type="gramEnd"/>
+      <w:r>
+        <w:t xml:space="preserve"> то общее время работы будет определятся средним значением </w:t>
+      </w:r>
+      <w:r>
+        <w:rPr>
+          <w:lang w:val="en-US"/>
+        </w:rPr>
+        <w:t>T</w:t>
+      </w:r>
+      <w:r>
+        <w:t xml:space="preserve">3, например при </w:t>
+      </w:r>
+      <w:r>
+        <w:rPr>
+          <w:lang w:val="en-US"/>
+        </w:rPr>
+        <w:t>T</w:t>
+      </w:r>
+      <w:r>
+        <w:t>3 = (0, 10)</w:t>
+      </w:r>
+      <w:r>
+        <w:t xml:space="preserve"> </w:t>
+      </w:r>
+      <w:r>
+        <w:t>время должно быть 1000</w:t>
+      </w:r>
+      <w:r>
+        <w:t>*5 = 5000</w:t>
+      </w:r>
+      <w:r>
+        <w:t>:</w:t>
+      </w:r>
+    </w:p>
+    <w:p>
+      <w:pPr>
+        <w:rPr>
+          <w:lang w:val="en-US"/>
+        </w:rPr>
+      </w:pPr>
+      <w:r>
+        <w:rPr>
+          <w:noProof/>
+          <w:lang w:eastAsia="ru-RU"/>
+        </w:rPr>
+        <w:drawing>
+          <wp:inline distT="0" distB="0" distL="0" distR="0">
+            <wp:extent cx="1533525" cy="771525"/>
+            <wp:effectExtent l="0" t="0" r="9525" b="9525"/>
+            <wp:docPr id="2" name="Рисунок 2"/>
+            <wp:cNvGraphicFramePr>
+              <a:graphicFrameLocks xmlns:a="http://schemas.openxmlformats.org/drawingml/2006/main" noChangeAspect="1"/>
+            </wp:cNvGraphicFramePr>
+            <a:graphic xmlns:a="http://schemas.openxmlformats.org/drawingml/2006/main">
+              <a:graphicData uri="http://schemas.openxmlformats.org/drawingml/2006/picture">
+                <pic:pic xmlns:pic="http://schemas.openxmlformats.org/drawingml/2006/picture">
+                  <pic:nvPicPr>
+                    <pic:cNvPr id="0" name="Picture 2"/>
+                    <pic:cNvPicPr>
+                      <a:picLocks noChangeAspect="1" noChangeArrowheads="1"/>
+                    </pic:cNvPicPr>
+                  </pic:nvPicPr>
+                  <pic:blipFill>
+                    <a:blip r:embed="rId16">
+                      <a:extLst>
+                        <a:ext uri="{28A0092B-C50C-407E-A947-70E740481C1C}">
+                          <a14:useLocalDpi xmlns:a14="http://schemas.microsoft.com/office/drawing/2010/main" val="0"/>
+                        </a:ext>
+                      </a:extLst>
+                    </a:blip>
+                    <a:srcRect/>
+                    <a:stretch>
+                      <a:fillRect/>
+                    </a:stretch>
+                  </pic:blipFill>
+                  <pic:spPr bwMode="auto">
+                    <a:xfrm>
+                      <a:off x="0" y="0"/>
+                      <a:ext cx="1533525" cy="771525"/>
+                    </a:xfrm>
+                    <a:prstGeom prst="rect">
+                      <a:avLst/>
+                    </a:prstGeom>
+                    <a:noFill/>
+                    <a:ln>
+                      <a:noFill/>
+                    </a:ln>
+                  </pic:spPr>
+                </pic:pic>
+              </a:graphicData>
+            </a:graphic>
+          </wp:inline>
+        </w:drawing>
+      </w:r>
+      <w:r>
+        <w:tab/>
+        <w:t>Погрешность</w:t>
+      </w:r>
+      <w:r>
+        <w:rPr>
+          <w:lang w:val="en-US"/>
+        </w:rPr>
+        <w:t xml:space="preserve"> </w:t>
+      </w:r>
+      <w:proofErr w:type="gramStart"/>
+      <w:r>
+        <w:rPr>
+          <w:lang w:val="en-US"/>
+        </w:rPr>
+        <w:t>&lt;</w:t>
+      </w:r>
+      <w:r>
+        <w:t xml:space="preserve"> 1</w:t>
+      </w:r>
+      <w:proofErr w:type="gramEnd"/>
+      <w:r>
+        <w:rPr>
+          <w:lang w:val="en-US"/>
+        </w:rPr>
+        <w:t>%</w:t>
+      </w:r>
+    </w:p>
+    <w:p>
+      <w:pPr>
+        <w:rPr>
+          <w:lang w:val="en-US"/>
+        </w:rPr>
+      </w:pPr>
+      <w:r>
+        <w:t xml:space="preserve">Или при </w:t>
+      </w:r>
+      <w:r>
+        <w:rPr>
+          <w:lang w:val="en-US"/>
+        </w:rPr>
+        <w:t>T3 = (5, 10)</w:t>
+      </w:r>
+    </w:p>
+    <w:p>
+      <w:pPr>
+        <w:rPr>
+          <w:lang w:val="en-US"/>
+        </w:rPr>
+      </w:pPr>
+      <w:r>
+        <w:rPr>
+          <w:noProof/>
+          <w:lang w:eastAsia="ru-RU"/>
+        </w:rPr>
+        <w:drawing>
+          <wp:inline distT="0" distB="0" distL="0" distR="0">
+            <wp:extent cx="1695450" cy="742950"/>
+            <wp:effectExtent l="0" t="0" r="0" b="0"/>
+            <wp:docPr id="3" name="Рисунок 3"/>
+            <wp:cNvGraphicFramePr>
+              <a:graphicFrameLocks xmlns:a="http://schemas.openxmlformats.org/drawingml/2006/main" noChangeAspect="1"/>
+            </wp:cNvGraphicFramePr>
+            <a:graphic xmlns:a="http://schemas.openxmlformats.org/drawingml/2006/main">
+              <a:graphicData uri="http://schemas.openxmlformats.org/drawingml/2006/picture">
+                <pic:pic xmlns:pic="http://schemas.openxmlformats.org/drawingml/2006/picture">
+                  <pic:nvPicPr>
+                    <pic:cNvPr id="0" name="Picture 3"/>
+                    <pic:cNvPicPr>
+                      <a:picLocks noChangeAspect="1" noChangeArrowheads="1"/>
+                    </pic:cNvPicPr>
+                  </pic:nvPicPr>
+                  <pic:blipFill>
+                    <a:blip r:embed="rId17">
+                      <a:extLst>
+                        <a:ext uri="{28A0092B-C50C-407E-A947-70E740481C1C}">
+                          <a14:useLocalDpi xmlns:a14="http://schemas.microsoft.com/office/drawing/2010/main" val="0"/>
+                        </a:ext>
+                      </a:extLst>
+                    </a:blip>
+                    <a:srcRect/>
+                    <a:stretch>
+                      <a:fillRect/>
+                    </a:stretch>
+                  </pic:blipFill>
+                  <pic:spPr bwMode="auto">
+                    <a:xfrm>
+                      <a:off x="0" y="0"/>
+                      <a:ext cx="1695450" cy="742950"/>
+                    </a:xfrm>
+                    <a:prstGeom prst="rect">
+                      <a:avLst/>
+                    </a:prstGeom>
+                    <a:noFill/>
+                    <a:ln>
+                      <a:noFill/>
+                    </a:ln>
+                  </pic:spPr>
+                </pic:pic>
+              </a:graphicData>
+            </a:graphic>
+          </wp:inline>
+        </w:drawing>
+      </w:r>
+    </w:p>
+    <w:p>
+      <w:pPr>
+        <w:rPr>
+          <w:lang w:val="en-US"/>
+        </w:rPr>
+      </w:pPr>
+      <w:bookmarkStart w:id="0" w:name="_GoBack"/>
+      <w:bookmarkEnd w:id="0"/>
+    </w:p>
+    <w:p>
+      <w:pPr>
+        <w:rPr>
+          <w:lang w:val="en-US"/>
+        </w:rPr>
+      </w:pPr>
+    </w:p>
+    <w:p>
+      <w:pPr>
+        <w:rPr>
+          <w:lang w:val="en-US"/>
+        </w:rPr>
+      </w:pPr>
+    </w:p>
+    <w:p>
+      <w:pPr>
+        <w:rPr>
+          <w:lang w:val="en-US"/>
+        </w:rPr>
+      </w:pPr>
+    </w:p>
+    <w:p>
+      <w:pPr>
+        <w:rPr>
+          <w:lang w:val="en-US"/>
+        </w:rPr>
+      </w:pPr>
+    </w:p>
+    <w:p>
+      <w:pPr>
+        <w:rPr>
+          <w:lang w:val="en-US"/>
+        </w:rPr>
+      </w:pPr>
+    </w:p>
+    <w:p>
+      <w:pPr>
+        <w:rPr>
+          <w:lang w:val="en-US"/>
+        </w:rPr>
+      </w:pPr>
+    </w:p>
+    <w:p>
+      <w:pPr>
+        <w:pStyle w:val="1"/>
+      </w:pPr>
+      <w:r>
+        <w:lastRenderedPageBreak/>
         <w:t>Оценка эффективности</w:t>
       </w:r>
     </w:p>
@@ -1730,7 +2184,7 @@
                     </pic:cNvPicPr>
                   </pic:nvPicPr>
                   <pic:blipFill>
-                    <a:blip r:embed="rId15">
+                    <a:blip r:embed="rId18">
                       <a:extLst>
                         <a:ext uri="{28A0092B-C50C-407E-A947-70E740481C1C}">
                           <a14:useLocalDpi xmlns:a14="http://schemas.microsoft.com/office/drawing/2010/main" val="0"/>
@@ -1786,7 +2240,7 @@
                     </pic:cNvPicPr>
                   </pic:nvPicPr>
                   <pic:blipFill>
-                    <a:blip r:embed="rId16">
+                    <a:blip r:embed="rId19">
                       <a:extLst>
                         <a:ext uri="{28A0092B-C50C-407E-A947-70E740481C1C}">
                           <a14:useLocalDpi xmlns:a14="http://schemas.microsoft.com/office/drawing/2010/main" val="0"/>
@@ -1820,19 +2274,7 @@
     </w:p>
     <w:p>
       <w:r>
-        <w:t xml:space="preserve">Поскольку для каждого элемента </w:t>
-      </w:r>
-      <w:r>
-        <w:t>очереди</w:t>
-      </w:r>
-      <w:r>
-        <w:t xml:space="preserve"> в виде списка требуется указатель на </w:t>
-      </w:r>
-      <w:r>
-        <w:t>следующий</w:t>
-      </w:r>
-      <w:r>
-        <w:t xml:space="preserve"> элемент, а самими элементами стека являются символы – логично что размер </w:t>
+        <w:t xml:space="preserve">Поскольку для каждого элемента очереди в виде списка требуется указатель на следующий элемент, а самими элементами стека являются символы – логично что размер </w:t>
       </w:r>
       <w:r>
         <w:t>очереди</w:t>
@@ -1888,7 +2330,7 @@
                     </pic:cNvPicPr>
                   </pic:nvPicPr>
                   <pic:blipFill>
-                    <a:blip r:embed="rId17">
+                    <a:blip r:embed="rId20">
                       <a:extLst>
                         <a:ext uri="{28A0092B-C50C-407E-A947-70E740481C1C}">
                           <a14:useLocalDpi xmlns:a14="http://schemas.microsoft.com/office/drawing/2010/main" val="0"/>
@@ -2114,16 +2556,7 @@
     </w:p>
     <w:p>
       <w:r>
-        <w:t>Реализовывать очередь посредством указателей лучше только в случае, когда н</w:t>
-      </w:r>
-      <w:r>
-        <w:t xml:space="preserve">е </w:t>
-      </w:r>
-      <w:r>
-        <w:t>известен</w:t>
-      </w:r>
-      <w:r>
-        <w:t xml:space="preserve"> максимальный размер, стоит использовать связанный список, так как такую очередь можно будет переполнить только если закончится оперативная память.</w:t>
+        <w:t>Реализовывать очередь посредством указателей лучше только в случае, когда не известен максимальный размер, стоит использовать связанный список, так как такую очередь можно будет переполнить только если закончится оперативная память.</w:t>
       </w:r>
     </w:p>
     <w:p>
@@ -2134,8 +2567,6 @@
           <w:szCs w:val="36"/>
         </w:rPr>
       </w:pPr>
-      <w:bookmarkStart w:id="0" w:name="_GoBack"/>
-      <w:bookmarkEnd w:id="0"/>
     </w:p>
     <w:p>
       <w:pPr>
@@ -2276,6 +2707,13 @@
     <w:p>
       <w:r>
         <w:t>Использование связанных списков невыгодно при реализации очереди. Списки проигрывают как по памяти, так и по времени обработки. Но, когда заранее неизвестен максимальный размер очереди, то можно использовать связанные списки, так как в отличии от статического массива, списки ограничены в размерах только размером оперативной памяти.</w:t>
+      </w:r>
+      <w:r>
+        <w:t xml:space="preserve"> </w:t>
+      </w:r>
+      <w:r>
+        <w:lastRenderedPageBreak/>
+        <w:t>Также в ходе выполнения лабораторной работы выяснилось, что на моём компьютере есть только частичная фрагментация.</w:t>
       </w:r>
     </w:p>
     <w:sectPr>
@@ -6244,7 +6682,7 @@
 </file>
 
 <file path=customXml/itemProps1.xml><?xml version="1.0" encoding="utf-8"?>
-<ds:datastoreItem xmlns:ds="http://schemas.openxmlformats.org/officeDocument/2006/customXml" ds:itemID="{2AE14E41-6859-4C07-ABD7-66A0DBCB2FF3}">
+<ds:datastoreItem xmlns:ds="http://schemas.openxmlformats.org/officeDocument/2006/customXml" ds:itemID="{932E8AC6-BB0D-416A-A283-82811C528C18}">
   <ds:schemaRefs>
     <ds:schemaRef ds:uri="http://schemas.openxmlformats.org/officeDocument/2006/bibliography"/>
   </ds:schemaRefs>

</xml_diff>